<commit_message>
minor updates to plots.
</commit_message>
<xml_diff>
--- a/Assignment/PMIM102 Assessment 2020J.docx
+++ b/Assignment/PMIM102 Assessment 2020J.docx
@@ -437,6 +437,34 @@
       <w:pPr>
         <w:pStyle w:val="ListParagraph"/>
         <w:numPr>
+          <w:ilvl w:val="2"/>
+          <w:numId w:val="6"/>
+        </w:numPr>
+        <w:rPr>
+          <w:lang w:val="en-GB"/>
+        </w:rPr>
+      </w:pPr>
+      <w:r>
+        <w:rPr>
+          <w:lang w:val="en-GB"/>
+        </w:rPr>
+        <w:t>Needs to be % of patients with a tool tip of total count etc.</w:t>
+      </w:r>
+    </w:p>
+    <w:p>
+      <w:pPr>
+        <w:pStyle w:val="ListParagraph"/>
+        <w:ind w:left="2160"/>
+        <w:rPr>
+          <w:color w:val="70AD47" w:themeColor="accent6"/>
+          <w:lang w:val="en-GB"/>
+        </w:rPr>
+      </w:pPr>
+    </w:p>
+    <w:p>
+      <w:pPr>
+        <w:pStyle w:val="ListParagraph"/>
+        <w:numPr>
           <w:ilvl w:val="0"/>
           <w:numId w:val="6"/>
         </w:numPr>
@@ -477,11 +505,13 @@
           <w:numId w:val="6"/>
         </w:numPr>
         <w:rPr>
-          <w:lang w:val="en-GB"/>
-        </w:rPr>
-      </w:pPr>
-      <w:r>
-        <w:rPr>
+          <w:highlight w:val="green"/>
+          <w:lang w:val="en-GB"/>
+        </w:rPr>
+      </w:pPr>
+      <w:r>
+        <w:rPr>
+          <w:highlight w:val="green"/>
           <w:lang w:val="en-GB"/>
         </w:rPr>
         <w:t xml:space="preserve">Use statistical analysis to show whether the level of spending on medication is associated with the rates of the following diseases at a practice level: </w:t>
@@ -489,18 +519,21 @@
       <w:r>
         <w:rPr>
           <w:color w:val="ED7D31" w:themeColor="accent2"/>
+          <w:highlight w:val="green"/>
           <w:lang w:val="en-GB"/>
         </w:rPr>
         <w:t>cancer</w:t>
       </w:r>
       <w:r>
         <w:rPr>
+          <w:highlight w:val="green"/>
           <w:lang w:val="en-GB"/>
         </w:rPr>
         <w:t>,</w:t>
       </w:r>
       <w:r>
         <w:rPr>
+          <w:highlight w:val="green"/>
           <w:lang w:val="en-GB"/>
         </w:rPr>
         <w:t xml:space="preserve"> </w:t>
@@ -508,12 +541,14 @@
       <w:r>
         <w:rPr>
           <w:color w:val="ED7D31" w:themeColor="accent2"/>
+          <w:highlight w:val="green"/>
           <w:lang w:val="en-GB"/>
         </w:rPr>
         <w:t>diabetes</w:t>
       </w:r>
       <w:r>
         <w:rPr>
+          <w:highlight w:val="green"/>
           <w:lang w:val="en-GB"/>
         </w:rPr>
         <w:t xml:space="preserve">, dementia, </w:t>
@@ -521,18 +556,21 @@
       <w:r>
         <w:rPr>
           <w:color w:val="ED7D31" w:themeColor="accent2"/>
+          <w:highlight w:val="green"/>
           <w:lang w:val="en-GB"/>
         </w:rPr>
         <w:t>hypertension</w:t>
       </w:r>
       <w:r>
         <w:rPr>
+          <w:highlight w:val="green"/>
           <w:lang w:val="en-GB"/>
         </w:rPr>
         <w:t xml:space="preserve">. If you find statistically significant relationships, what disease is most strongly associated with </w:t>
       </w:r>
       <w:r>
         <w:rPr>
+          <w:highlight w:val="green"/>
           <w:lang w:val="en-GB"/>
         </w:rPr>
         <w:t>spend on medication?</w:t>
@@ -566,11 +604,13 @@
           <w:numId w:val="7"/>
         </w:numPr>
         <w:rPr>
-          <w:lang w:val="en-GB"/>
-        </w:rPr>
-      </w:pPr>
-      <w:r>
-        <w:rPr>
+          <w:highlight w:val="darkYellow"/>
+          <w:lang w:val="en-GB"/>
+        </w:rPr>
+      </w:pPr>
+      <w:r>
+        <w:rPr>
+          <w:highlight w:val="darkYellow"/>
           <w:lang w:val="en-GB"/>
         </w:rPr>
         <w:t>Perform some analysis of your choice, of something that might be of interest to health organizations using the data.</w:t>
@@ -584,11 +624,13 @@
           <w:numId w:val="7"/>
         </w:numPr>
         <w:rPr>
-          <w:lang w:val="en-GB"/>
-        </w:rPr>
-      </w:pPr>
-      <w:r>
-        <w:rPr>
+          <w:highlight w:val="darkYellow"/>
+          <w:lang w:val="en-GB"/>
+        </w:rPr>
+      </w:pPr>
+      <w:r>
+        <w:rPr>
+          <w:highlight w:val="darkYellow"/>
           <w:lang w:val="en-GB"/>
         </w:rPr>
         <w:t>Report numerical results and visualisation.</w:t>
@@ -602,14 +644,23 @@
           <w:numId w:val="7"/>
         </w:numPr>
         <w:rPr>
-          <w:lang w:val="en-GB"/>
-        </w:rPr>
-      </w:pPr>
-      <w:r>
-        <w:rPr>
+          <w:highlight w:val="darkYellow"/>
+          <w:lang w:val="en-GB"/>
+        </w:rPr>
+      </w:pPr>
+      <w:r>
+        <w:rPr>
+          <w:highlight w:val="darkYellow"/>
           <w:lang w:val="en-GB"/>
         </w:rPr>
         <w:t>It may be customised based on user input if you choose.</w:t>
+      </w:r>
+      <w:r>
+        <w:rPr>
+          <w:highlight w:val="darkYellow"/>
+          <w:lang w:val="en-GB"/>
+        </w:rPr>
+        <w:t xml:space="preserve"> (almost done)</w:t>
       </w:r>
     </w:p>
     <w:p>
@@ -679,7 +730,6 @@
         <w:rPr>
           <w:lang w:val="en-GB"/>
         </w:rPr>
-        <w:lastRenderedPageBreak/>
         <w:t>The database on the test system will be exactly the same as given to students, and the naming and method of access will be the same as shown in the installation instructions/course lab work.</w:t>
       </w:r>
       <w:r>

</xml_diff>